<commit_message>
tarea 1 código y archivo Word
</commit_message>
<xml_diff>
--- a/Tarea-01.docx
+++ b/Tarea-01.docx
@@ -1,6 +1,6 @@
 
 <file path=word/document.xml><?xml version="1.0" encoding="utf-8"?>
-<w:document xmlns:wpc="http://schemas.microsoft.com/office/word/2010/wordprocessingCanvas" xmlns:mo="http://schemas.microsoft.com/office/mac/office/2008/main" xmlns:mc="http://schemas.openxmlformats.org/markup-compatibility/2006" xmlns:mv="urn:schemas-microsoft-com:mac:vml" xmlns:o="urn:schemas-microsoft-com:office:office" xmlns:r="http://schemas.openxmlformats.org/officeDocument/2006/relationships" xmlns:m="http://schemas.openxmlformats.org/officeDocument/2006/math" xmlns:v="urn:schemas-microsoft-com:vml" xmlns:wp14="http://schemas.microsoft.com/office/word/2010/wordprocessingDrawing" xmlns:wp="http://schemas.openxmlformats.org/drawingml/2006/wordprocessingDrawing" xmlns:w10="urn:schemas-microsoft-com:office:word" xmlns:w="http://schemas.openxmlformats.org/wordprocessingml/2006/main" xmlns:w14="http://schemas.microsoft.com/office/word/2010/wordml" xmlns:w15="http://schemas.microsoft.com/office/word/2012/wordml" xmlns:wpg="http://schemas.microsoft.com/office/word/2010/wordprocessingGroup" xmlns:wpi="http://schemas.microsoft.com/office/word/2010/wordprocessingInk" xmlns:wne="http://schemas.microsoft.com/office/word/2006/wordml" xmlns:wps="http://schemas.microsoft.com/office/word/2010/wordprocessingShape" mc:Ignorable="w14 w15 wp14">
+<w:document xmlns:wpc="http://schemas.microsoft.com/office/word/2010/wordprocessingCanvas" xmlns:mc="http://schemas.openxmlformats.org/markup-compatibility/2006" xmlns:o="urn:schemas-microsoft-com:office:office" xmlns:r="http://schemas.openxmlformats.org/officeDocument/2006/relationships" xmlns:m="http://schemas.openxmlformats.org/officeDocument/2006/math" xmlns:v="urn:schemas-microsoft-com:vml" xmlns:wp14="http://schemas.microsoft.com/office/word/2010/wordprocessingDrawing" xmlns:wp="http://schemas.openxmlformats.org/drawingml/2006/wordprocessingDrawing" xmlns:w10="urn:schemas-microsoft-com:office:word" xmlns:w="http://schemas.openxmlformats.org/wordprocessingml/2006/main" xmlns:w14="http://schemas.microsoft.com/office/word/2010/wordml" xmlns:w15="http://schemas.microsoft.com/office/word/2012/wordml" xmlns:wpg="http://schemas.microsoft.com/office/word/2010/wordprocessingGroup" xmlns:wpi="http://schemas.microsoft.com/office/word/2010/wordprocessingInk" xmlns:wne="http://schemas.microsoft.com/office/word/2006/wordml" xmlns:wps="http://schemas.microsoft.com/office/word/2010/wordprocessingShape" mc:Ignorable="w14 w15 wp14">
   <w:body>
     <w:p>
       <w:pPr>
@@ -43,6 +43,12 @@
           <w:sz w:val="24"/>
         </w:rPr>
         <w:t xml:space="preserve">Nombre del alumno: </w:t>
+      </w:r>
+      <w:r>
+        <w:rPr>
+          <w:sz w:val="24"/>
+        </w:rPr>
+        <w:t>Diana Patricia Aguilar Martínez.</w:t>
       </w:r>
     </w:p>
     <w:p>
@@ -202,7 +208,25 @@
                 <w:color w:val="C00000"/>
                 <w:sz w:val="20"/>
               </w:rPr>
-              <w:t>La diferencia consiste en…</w:t>
+              <w:t xml:space="preserve">La diferencia consiste en…el algoritmo es una serie de pasos a seguir y el programa es un algoritmo solo que </w:t>
+            </w:r>
+            <w:proofErr w:type="spellStart"/>
+            <w:r>
+              <w:rPr>
+                <w:i/>
+                <w:color w:val="C00000"/>
+                <w:sz w:val="20"/>
+              </w:rPr>
+              <w:t>escritp</w:t>
+            </w:r>
+            <w:proofErr w:type="spellEnd"/>
+            <w:r>
+              <w:rPr>
+                <w:i/>
+                <w:color w:val="C00000"/>
+                <w:sz w:val="20"/>
+              </w:rPr>
+              <w:t xml:space="preserve"> en el lenguaje de las computadoras (lenguaje de programación)</w:t>
             </w:r>
           </w:p>
           <w:p>
@@ -263,8 +287,8 @@
         <w:tblLook w:val="04A0" w:firstRow="1" w:lastRow="0" w:firstColumn="1" w:lastColumn="0" w:noHBand="0" w:noVBand="1"/>
       </w:tblPr>
       <w:tblGrid>
-        <w:gridCol w:w="2376"/>
-        <w:gridCol w:w="7796"/>
+        <w:gridCol w:w="2327"/>
+        <w:gridCol w:w="7636"/>
       </w:tblGrid>
       <w:tr>
         <w:tc>
@@ -293,6 +317,14 @@
                 <w:sz w:val="20"/>
               </w:rPr>
             </w:pPr>
+            <w:r>
+              <w:rPr>
+                <w:i/>
+                <w:color w:val="C00000"/>
+                <w:sz w:val="20"/>
+              </w:rPr>
+              <w:t>Entender con claridad el problema; estableciendo que datos son entradas, salidas y la relación entre estas dos.</w:t>
+            </w:r>
           </w:p>
         </w:tc>
       </w:tr>
@@ -326,6 +358,14 @@
                 <w:sz w:val="20"/>
               </w:rPr>
             </w:pPr>
+            <w:r>
+              <w:rPr>
+                <w:i/>
+                <w:color w:val="C00000"/>
+                <w:sz w:val="20"/>
+              </w:rPr>
+              <w:t>Determinar los pasos que se deben seguir para resolver el problema y escribir el algoritmo de manera detallada y clara.</w:t>
+            </w:r>
           </w:p>
         </w:tc>
       </w:tr>
@@ -359,6 +399,14 @@
                 <w:sz w:val="20"/>
               </w:rPr>
             </w:pPr>
+            <w:r>
+              <w:rPr>
+                <w:i/>
+                <w:color w:val="C00000"/>
+                <w:sz w:val="20"/>
+              </w:rPr>
+              <w:t>Escribir el algoritmo en lenguaje de programación.</w:t>
+            </w:r>
           </w:p>
         </w:tc>
       </w:tr>
@@ -371,9 +419,6 @@
     <w:p>
       <w:pPr>
         <w:pStyle w:val="Sinespaciado"/>
-        <w:rPr>
-          <w:lang w:val="en-US"/>
-        </w:rPr>
       </w:pPr>
     </w:p>
     <w:p>
@@ -492,6 +537,15 @@
               </w:rPr>
               <w:t xml:space="preserve"> </w:t>
             </w:r>
+            <w:r>
+              <w:rPr>
+                <w:rFonts w:eastAsia="Times New Roman" w:cs="Times New Roman"/>
+                <w:bCs/>
+                <w:i/>
+                <w:color w:val="FF0000"/>
+              </w:rPr>
+              <w:t xml:space="preserve">Más bajo </w:t>
+            </w:r>
           </w:p>
           <w:p>
             <w:pPr>
@@ -506,18 +560,246 @@
                 <w:bCs/>
                 <w:color w:val="000000" w:themeColor="text1"/>
               </w:rPr>
-              <w:t>Explica:</w:t>
-            </w:r>
-            <w:r>
-              <w:rPr>
-                <w:rFonts w:eastAsia="Times New Roman" w:cs="Times New Roman"/>
-                <w:bCs/>
-                <w:i/>
-                <w:color w:val="C00000"/>
-                <w:sz w:val="20"/>
-                <w:szCs w:val="20"/>
-              </w:rPr>
-              <w:t xml:space="preserve">  </w:t>
+              <w:t>Explica</w:t>
+            </w:r>
+            <w:r>
+              <w:rPr>
+                <w:rFonts w:eastAsia="Times New Roman" w:cs="Times New Roman"/>
+                <w:bCs/>
+                <w:color w:val="000000" w:themeColor="text1"/>
+              </w:rPr>
+              <w:t>:</w:t>
+            </w:r>
+            <w:r>
+              <w:rPr>
+                <w:rFonts w:eastAsia="Times New Roman" w:cs="Times New Roman"/>
+                <w:bCs/>
+                <w:i/>
+                <w:color w:val="C00000"/>
+                <w:sz w:val="20"/>
+                <w:szCs w:val="20"/>
+              </w:rPr>
+              <w:t xml:space="preserve"> </w:t>
+            </w:r>
+            <w:r>
+              <w:rPr>
+                <w:rFonts w:eastAsia="Times New Roman" w:cs="Times New Roman"/>
+                <w:bCs/>
+                <w:i/>
+                <w:color w:val="C00000"/>
+                <w:sz w:val="20"/>
+                <w:szCs w:val="20"/>
+              </w:rPr>
+              <w:t>S</w:t>
+            </w:r>
+            <w:r>
+              <w:rPr>
+                <w:rFonts w:eastAsia="Times New Roman" w:cs="Times New Roman"/>
+                <w:bCs/>
+                <w:i/>
+                <w:color w:val="C00000"/>
+                <w:sz w:val="20"/>
+                <w:szCs w:val="20"/>
+              </w:rPr>
+              <w:t>i</w:t>
+            </w:r>
+            <w:r>
+              <w:rPr>
+                <w:rFonts w:eastAsia="Times New Roman" w:cs="Times New Roman"/>
+                <w:bCs/>
+                <w:i/>
+                <w:color w:val="C00000"/>
+                <w:sz w:val="20"/>
+                <w:szCs w:val="20"/>
+              </w:rPr>
+              <w:t xml:space="preserve"> hacemos una escala de</w:t>
+            </w:r>
+            <w:r>
+              <w:rPr>
+                <w:rFonts w:eastAsia="Times New Roman" w:cs="Times New Roman"/>
+                <w:bCs/>
+                <w:i/>
+                <w:color w:val="C00000"/>
+                <w:sz w:val="20"/>
+                <w:szCs w:val="20"/>
+              </w:rPr>
+              <w:t xml:space="preserve"> volumen con </w:t>
+            </w:r>
+            <w:r>
+              <w:rPr>
+                <w:rFonts w:eastAsia="Times New Roman" w:cs="Times New Roman"/>
+                <w:bCs/>
+                <w:i/>
+                <w:color w:val="C00000"/>
+                <w:sz w:val="20"/>
+                <w:szCs w:val="20"/>
+              </w:rPr>
+              <w:t>los datos proporcionados</w:t>
+            </w:r>
+            <w:r>
+              <w:rPr>
+                <w:rFonts w:eastAsia="Times New Roman" w:cs="Times New Roman"/>
+                <w:bCs/>
+                <w:i/>
+                <w:color w:val="C00000"/>
+                <w:sz w:val="20"/>
+                <w:szCs w:val="20"/>
+              </w:rPr>
+              <w:t xml:space="preserve">, Rosa seria el punto intermedio y como Celia habla más alto que Rosa entonces ella </w:t>
+            </w:r>
+            <w:r>
+              <w:rPr>
+                <w:rFonts w:eastAsia="Times New Roman" w:cs="Times New Roman"/>
+                <w:bCs/>
+                <w:i/>
+                <w:color w:val="C00000"/>
+                <w:sz w:val="20"/>
+                <w:szCs w:val="20"/>
+              </w:rPr>
+              <w:t>estaría</w:t>
+            </w:r>
+            <w:r>
+              <w:rPr>
+                <w:rFonts w:eastAsia="Times New Roman" w:cs="Times New Roman"/>
+                <w:bCs/>
+                <w:i/>
+                <w:color w:val="C00000"/>
+                <w:sz w:val="20"/>
+                <w:szCs w:val="20"/>
+              </w:rPr>
+              <w:t xml:space="preserve"> arriba del punto intermedio, mientras que </w:t>
+            </w:r>
+            <w:r>
+              <w:rPr>
+                <w:rFonts w:eastAsia="Times New Roman" w:cs="Times New Roman"/>
+                <w:bCs/>
+                <w:i/>
+                <w:color w:val="C00000"/>
+                <w:sz w:val="20"/>
+                <w:szCs w:val="20"/>
+              </w:rPr>
+              <w:t>Ángela</w:t>
+            </w:r>
+            <w:r>
+              <w:rPr>
+                <w:rFonts w:eastAsia="Times New Roman" w:cs="Times New Roman"/>
+                <w:bCs/>
+                <w:i/>
+                <w:color w:val="C00000"/>
+                <w:sz w:val="20"/>
+                <w:szCs w:val="20"/>
+              </w:rPr>
+              <w:t xml:space="preserve"> </w:t>
+            </w:r>
+            <w:r>
+              <w:rPr>
+                <w:rFonts w:eastAsia="Times New Roman" w:cs="Times New Roman"/>
+                <w:bCs/>
+                <w:i/>
+                <w:color w:val="C00000"/>
+                <w:sz w:val="20"/>
+                <w:szCs w:val="20"/>
+              </w:rPr>
+              <w:t>estaría</w:t>
+            </w:r>
+            <w:r>
+              <w:rPr>
+                <w:rFonts w:eastAsia="Times New Roman" w:cs="Times New Roman"/>
+                <w:bCs/>
+                <w:i/>
+                <w:color w:val="C00000"/>
+                <w:sz w:val="20"/>
+                <w:szCs w:val="20"/>
+              </w:rPr>
+              <w:t xml:space="preserve"> por debajo de este ya que ella habla </w:t>
+            </w:r>
+            <w:r>
+              <w:rPr>
+                <w:rFonts w:eastAsia="Times New Roman" w:cs="Times New Roman"/>
+                <w:bCs/>
+                <w:i/>
+                <w:color w:val="C00000"/>
+                <w:sz w:val="20"/>
+                <w:szCs w:val="20"/>
+              </w:rPr>
+              <w:t>más</w:t>
+            </w:r>
+            <w:r>
+              <w:rPr>
+                <w:rFonts w:eastAsia="Times New Roman" w:cs="Times New Roman"/>
+                <w:bCs/>
+                <w:i/>
+                <w:color w:val="C00000"/>
+                <w:sz w:val="20"/>
+                <w:szCs w:val="20"/>
+              </w:rPr>
+              <w:t xml:space="preserve"> bajo que Rosa; por lo</w:t>
+            </w:r>
+            <w:r>
+              <w:rPr>
+                <w:rFonts w:eastAsia="Times New Roman" w:cs="Times New Roman"/>
+                <w:bCs/>
+                <w:i/>
+                <w:color w:val="C00000"/>
+                <w:sz w:val="20"/>
+                <w:szCs w:val="20"/>
+              </w:rPr>
+              <w:t xml:space="preserve"> </w:t>
+            </w:r>
+            <w:r>
+              <w:rPr>
+                <w:rFonts w:eastAsia="Times New Roman" w:cs="Times New Roman"/>
+                <w:bCs/>
+                <w:i/>
+                <w:color w:val="C00000"/>
+                <w:sz w:val="20"/>
+                <w:szCs w:val="20"/>
+              </w:rPr>
+              <w:t xml:space="preserve">tanto si quitamos a Rosa de la escala </w:t>
+            </w:r>
+            <w:r>
+              <w:rPr>
+                <w:rFonts w:eastAsia="Times New Roman" w:cs="Times New Roman"/>
+                <w:bCs/>
+                <w:i/>
+                <w:color w:val="C00000"/>
+                <w:sz w:val="20"/>
+                <w:szCs w:val="20"/>
+              </w:rPr>
+              <w:t>Ángela</w:t>
+            </w:r>
+            <w:r>
+              <w:rPr>
+                <w:rFonts w:eastAsia="Times New Roman" w:cs="Times New Roman"/>
+                <w:bCs/>
+                <w:i/>
+                <w:color w:val="C00000"/>
+                <w:sz w:val="20"/>
+                <w:szCs w:val="20"/>
+              </w:rPr>
+              <w:t xml:space="preserve"> quedaría por debajo de Celia indicando que ella habla </w:t>
+            </w:r>
+            <w:r>
+              <w:rPr>
+                <w:rFonts w:eastAsia="Times New Roman" w:cs="Times New Roman"/>
+                <w:bCs/>
+                <w:i/>
+                <w:color w:val="C00000"/>
+                <w:sz w:val="20"/>
+                <w:szCs w:val="20"/>
+              </w:rPr>
+              <w:t>más</w:t>
+            </w:r>
+            <w:r>
+              <w:rPr>
+                <w:rFonts w:eastAsia="Times New Roman" w:cs="Times New Roman"/>
+                <w:bCs/>
+                <w:i/>
+                <w:color w:val="C00000"/>
+                <w:sz w:val="20"/>
+                <w:szCs w:val="20"/>
+              </w:rPr>
+              <w:t xml:space="preserve"> bajo. </w:t>
             </w:r>
           </w:p>
         </w:tc>
@@ -551,6 +833,311 @@
       </w:r>
       <w:r>
         <w:t>.</w:t>
+      </w:r>
+      <w:r>
+        <w:t xml:space="preserve"> </w:t>
+      </w:r>
+      <w:r>
+        <w:rPr>
+          <w:i/>
+          <w:sz w:val="16"/>
+        </w:rPr>
+        <w:t>(20</w:t>
+      </w:r>
+      <w:r>
+        <w:rPr>
+          <w:i/>
+          <w:sz w:val="16"/>
+        </w:rPr>
+        <w:t xml:space="preserve"> puntos)</w:t>
+      </w:r>
+    </w:p>
+    <w:tbl>
+      <w:tblPr>
+        <w:tblStyle w:val="Tablaconcuadrcula"/>
+        <w:tblW w:w="0" w:type="auto"/>
+        <w:tblLook w:val="04A0" w:firstRow="1" w:lastRow="0" w:firstColumn="1" w:lastColumn="0" w:noHBand="0" w:noVBand="1"/>
+      </w:tblPr>
+      <w:tblGrid>
+        <w:gridCol w:w="10790"/>
+      </w:tblGrid>
+      <w:tr>
+        <w:tc>
+          <w:tcPr>
+            <w:tcW w:w="10173" w:type="dxa"/>
+          </w:tcPr>
+          <w:p>
+            <w:pPr>
+              <w:pStyle w:val="Sinespaciado"/>
+              <w:rPr>
+                <w:rFonts w:eastAsia="Times New Roman" w:cs="Times New Roman"/>
+                <w:bCs/>
+                <w:szCs w:val="20"/>
+              </w:rPr>
+            </w:pPr>
+            <w:r>
+              <w:rPr>
+                <w:rFonts w:eastAsia="Times New Roman" w:cs="Times New Roman"/>
+                <w:bCs/>
+                <w:szCs w:val="20"/>
+              </w:rPr>
+              <w:t>Seis amigos desean pasar sus vacaciones juntos, viajan en pareja y utilizan diferentes medios de transporte; sabemos que Alejandro no utiliza el coche ya que éste acompaña a Benito que no va en avión. Andrés viaja en avión. Si Carlos no va acompañado de Darío ni hace uso del avión, ¿qué medio de transporte utiliza Tomás?</w:t>
+            </w:r>
+          </w:p>
+          <w:p>
+            <w:pPr>
+              <w:pStyle w:val="Sinespaciado"/>
+              <w:rPr>
+                <w:rFonts w:eastAsia="Times New Roman" w:cs="Times New Roman"/>
+                <w:bCs/>
+                <w:sz w:val="20"/>
+                <w:szCs w:val="20"/>
+              </w:rPr>
+            </w:pPr>
+          </w:p>
+          <w:p>
+            <w:pPr>
+              <w:pStyle w:val="Sinespaciado"/>
+              <w:rPr>
+                <w:rFonts w:eastAsia="Times New Roman" w:cs="Times New Roman"/>
+                <w:bCs/>
+                <w:sz w:val="20"/>
+                <w:szCs w:val="20"/>
+              </w:rPr>
+            </w:pPr>
+            <w:r>
+              <w:rPr>
+                <w:rFonts w:eastAsia="Times New Roman" w:cs="Times New Roman"/>
+                <w:bCs/>
+                <w:sz w:val="20"/>
+                <w:szCs w:val="20"/>
+              </w:rPr>
+              <w:t>Respuesta:</w:t>
+            </w:r>
+            <w:r>
+              <w:rPr>
+                <w:rFonts w:eastAsia="Times New Roman" w:cs="Times New Roman"/>
+                <w:bCs/>
+                <w:i/>
+                <w:color w:val="C00000"/>
+                <w:sz w:val="20"/>
+                <w:szCs w:val="20"/>
+              </w:rPr>
+              <w:t xml:space="preserve">  </w:t>
+            </w:r>
+            <w:r>
+              <w:rPr>
+                <w:rFonts w:eastAsia="Times New Roman" w:cs="Times New Roman"/>
+                <w:bCs/>
+                <w:i/>
+                <w:color w:val="C00000"/>
+                <w:sz w:val="20"/>
+                <w:szCs w:val="20"/>
+              </w:rPr>
+              <w:t xml:space="preserve">En coche </w:t>
+            </w:r>
+          </w:p>
+          <w:p>
+            <w:pPr>
+              <w:pStyle w:val="Sinespaciado"/>
+              <w:rPr>
+                <w:rFonts w:eastAsia="Times New Roman" w:cs="Times New Roman"/>
+                <w:bCs/>
+                <w:i/>
+                <w:color w:val="C00000"/>
+                <w:sz w:val="20"/>
+                <w:szCs w:val="20"/>
+              </w:rPr>
+            </w:pPr>
+            <w:r>
+              <w:rPr>
+                <w:rFonts w:eastAsia="Times New Roman" w:cs="Times New Roman"/>
+                <w:bCs/>
+                <w:sz w:val="20"/>
+                <w:szCs w:val="20"/>
+              </w:rPr>
+              <w:t>Explica (</w:t>
+            </w:r>
+            <w:r>
+              <w:rPr>
+                <w:rFonts w:eastAsia="Times New Roman" w:cs="Times New Roman"/>
+                <w:bCs/>
+                <w:sz w:val="20"/>
+                <w:szCs w:val="20"/>
+              </w:rPr>
+              <w:t>agrega</w:t>
+            </w:r>
+            <w:r>
+              <w:rPr>
+                <w:rFonts w:eastAsia="Times New Roman" w:cs="Times New Roman"/>
+                <w:bCs/>
+                <w:sz w:val="20"/>
+                <w:szCs w:val="20"/>
+              </w:rPr>
+              <w:t xml:space="preserve"> la foto </w:t>
+            </w:r>
+            <w:r>
+              <w:rPr>
+                <w:rFonts w:eastAsia="Times New Roman" w:cs="Times New Roman"/>
+                <w:bCs/>
+                <w:sz w:val="20"/>
+                <w:szCs w:val="20"/>
+              </w:rPr>
+              <w:t>que muestr</w:t>
+            </w:r>
+            <w:r>
+              <w:rPr>
+                <w:rFonts w:eastAsia="Times New Roman" w:cs="Times New Roman"/>
+                <w:bCs/>
+                <w:sz w:val="20"/>
+                <w:szCs w:val="20"/>
+              </w:rPr>
+              <w:t>a</w:t>
+            </w:r>
+            <w:r>
+              <w:rPr>
+                <w:rFonts w:eastAsia="Times New Roman" w:cs="Times New Roman"/>
+                <w:bCs/>
+                <w:sz w:val="20"/>
+                <w:szCs w:val="20"/>
+              </w:rPr>
+              <w:t xml:space="preserve"> cómo llegaste a la</w:t>
+            </w:r>
+            <w:r>
+              <w:rPr>
+                <w:rFonts w:eastAsia="Times New Roman" w:cs="Times New Roman"/>
+                <w:bCs/>
+                <w:sz w:val="20"/>
+                <w:szCs w:val="20"/>
+              </w:rPr>
+              <w:t xml:space="preserve"> solución):</w:t>
+            </w:r>
+            <w:r>
+              <w:rPr>
+                <w:rFonts w:eastAsia="Times New Roman" w:cs="Times New Roman"/>
+                <w:bCs/>
+                <w:i/>
+                <w:color w:val="C00000"/>
+                <w:sz w:val="20"/>
+                <w:szCs w:val="20"/>
+              </w:rPr>
+              <w:t xml:space="preserve">  </w:t>
+            </w:r>
+          </w:p>
+          <w:p>
+            <w:pPr>
+              <w:pStyle w:val="Sinespaciado"/>
+              <w:rPr>
+                <w:rFonts w:eastAsia="Times New Roman" w:cs="Times New Roman"/>
+                <w:bCs/>
+                <w:sz w:val="20"/>
+                <w:szCs w:val="20"/>
+              </w:rPr>
+            </w:pPr>
+            <w:r>
+              <w:rPr>
+                <w:rFonts w:eastAsia="Times New Roman" w:cs="Times New Roman"/>
+                <w:bCs/>
+                <w:noProof/>
+                <w:sz w:val="20"/>
+                <w:szCs w:val="20"/>
+                <w:lang w:val="en-US" w:eastAsia="en-US"/>
+              </w:rPr>
+              <w:lastRenderedPageBreak/>
+              <w:drawing>
+                <wp:inline distT="0" distB="0" distL="0" distR="0" wp14:anchorId="399C6958" wp14:editId="3B581717">
+                  <wp:extent cx="6858000" cy="5016500"/>
+                  <wp:effectExtent l="0" t="0" r="0" b="0"/>
+                  <wp:docPr id="1" name="Imagen 1"/>
+                  <wp:cNvGraphicFramePr>
+                    <a:graphicFrameLocks xmlns:a="http://schemas.openxmlformats.org/drawingml/2006/main" noChangeAspect="1"/>
+                  </wp:cNvGraphicFramePr>
+                  <a:graphic xmlns:a="http://schemas.openxmlformats.org/drawingml/2006/main">
+                    <a:graphicData uri="http://schemas.openxmlformats.org/drawingml/2006/picture">
+                      <pic:pic xmlns:pic="http://schemas.openxmlformats.org/drawingml/2006/picture">
+                        <pic:nvPicPr>
+                          <pic:cNvPr id="1" name="26853025_1507421119310903_370581759_o.jpg"/>
+                          <pic:cNvPicPr/>
+                        </pic:nvPicPr>
+                        <pic:blipFill>
+                          <a:blip r:embed="rId6">
+                            <a:extLst>
+                              <a:ext uri="{28A0092B-C50C-407E-A947-70E740481C1C}">
+                                <a14:useLocalDpi xmlns:a14="http://schemas.microsoft.com/office/drawing/2010/main" val="0"/>
+                              </a:ext>
+                            </a:extLst>
+                          </a:blip>
+                          <a:stretch>
+                            <a:fillRect/>
+                          </a:stretch>
+                        </pic:blipFill>
+                        <pic:spPr>
+                          <a:xfrm>
+                            <a:off x="0" y="0"/>
+                            <a:ext cx="6858000" cy="5016500"/>
+                          </a:xfrm>
+                          <a:prstGeom prst="rect">
+                            <a:avLst/>
+                          </a:prstGeom>
+                        </pic:spPr>
+                      </pic:pic>
+                    </a:graphicData>
+                  </a:graphic>
+                </wp:inline>
+              </w:drawing>
+            </w:r>
+          </w:p>
+        </w:tc>
+      </w:tr>
+    </w:tbl>
+    <w:p>
+      <w:pPr>
+        <w:pStyle w:val="Sinespaciado"/>
+      </w:pPr>
+    </w:p>
+    <w:p>
+      <w:pPr>
+        <w:pStyle w:val="Sinespaciado"/>
+      </w:pPr>
+    </w:p>
+    <w:p>
+      <w:pPr>
+        <w:pStyle w:val="Sinespaciado"/>
+      </w:pPr>
+      <w:r>
+        <w:t>5</w:t>
+      </w:r>
+      <w:r>
+        <w:t xml:space="preserve">. </w:t>
+      </w:r>
+      <w:r>
+        <w:t>Resuelve el siguiente problema aplicando la etapa de análisis y programación para generar el algoritmo.</w:t>
+      </w:r>
+    </w:p>
+    <w:p>
+      <w:pPr>
+        <w:pStyle w:val="Sinespaciado"/>
+      </w:pPr>
+      <w:r>
+        <w:rPr>
+          <w:b/>
+          <w:i/>
+        </w:rPr>
+        <w:t xml:space="preserve">Se requiere un programa </w:t>
+      </w:r>
+      <w:r>
+        <w:rPr>
+          <w:b/>
+          <w:i/>
+        </w:rPr>
+        <w:t>que pregunte al usuario su edad en años y meses enteros;  y que imprima el número aproximado de días que ha vivido. Suponga que todos los años tienen 365 días y que todos los meses tienen 30 días.</w:t>
+      </w:r>
+      <w:r>
+        <w:rPr>
+          <w:b/>
+          <w:i/>
+        </w:rPr>
+        <w:t xml:space="preserve"> Agrega una aproximación debido a los años bisiestos</w:t>
       </w:r>
       <w:r>
         <w:t xml:space="preserve"> </w:t>
@@ -588,237 +1175,6 @@
             <w:pPr>
               <w:pStyle w:val="Sinespaciado"/>
               <w:rPr>
-                <w:rFonts w:eastAsia="Times New Roman" w:cs="Times New Roman"/>
-                <w:bCs/>
-                <w:szCs w:val="20"/>
-              </w:rPr>
-            </w:pPr>
-            <w:r>
-              <w:rPr>
-                <w:rFonts w:eastAsia="Times New Roman" w:cs="Times New Roman"/>
-                <w:bCs/>
-                <w:szCs w:val="20"/>
-              </w:rPr>
-              <w:t>Seis amigos desean pasar sus vacaciones juntos, viajan en pareja y utilizan diferentes medios de transporte; sabemos que Alejandro no utiliza el coche ya que éste acompaña a Benito que no va en avión. Andrés viaja en avión. Si Carlos no va acompañado de Darío ni hace uso del avión, ¿qué medio de transporte utiliza Tomás?</w:t>
-            </w:r>
-          </w:p>
-          <w:p>
-            <w:pPr>
-              <w:pStyle w:val="Sinespaciado"/>
-              <w:rPr>
-                <w:rFonts w:eastAsia="Times New Roman" w:cs="Times New Roman"/>
-                <w:bCs/>
-                <w:sz w:val="20"/>
-                <w:szCs w:val="20"/>
-              </w:rPr>
-            </w:pPr>
-            <w:bookmarkStart w:id="0" w:name="_GoBack"/>
-            <w:bookmarkEnd w:id="0"/>
-          </w:p>
-          <w:p>
-            <w:pPr>
-              <w:pStyle w:val="Sinespaciado"/>
-              <w:rPr>
-                <w:rFonts w:eastAsia="Times New Roman" w:cs="Times New Roman"/>
-                <w:bCs/>
-                <w:sz w:val="20"/>
-                <w:szCs w:val="20"/>
-              </w:rPr>
-            </w:pPr>
-            <w:r>
-              <w:rPr>
-                <w:rFonts w:eastAsia="Times New Roman" w:cs="Times New Roman"/>
-                <w:bCs/>
-                <w:sz w:val="20"/>
-                <w:szCs w:val="20"/>
-              </w:rPr>
-              <w:t>Respuesta:</w:t>
-            </w:r>
-            <w:r>
-              <w:rPr>
-                <w:rFonts w:eastAsia="Times New Roman" w:cs="Times New Roman"/>
-                <w:bCs/>
-                <w:i/>
-                <w:color w:val="C00000"/>
-                <w:sz w:val="20"/>
-                <w:szCs w:val="20"/>
-              </w:rPr>
-              <w:t xml:space="preserve">  </w:t>
-            </w:r>
-          </w:p>
-          <w:p>
-            <w:pPr>
-              <w:pStyle w:val="Sinespaciado"/>
-              <w:rPr>
-                <w:rFonts w:eastAsia="Times New Roman" w:cs="Times New Roman"/>
-                <w:bCs/>
-                <w:sz w:val="20"/>
-                <w:szCs w:val="20"/>
-              </w:rPr>
-            </w:pPr>
-            <w:r>
-              <w:rPr>
-                <w:rFonts w:eastAsia="Times New Roman" w:cs="Times New Roman"/>
-                <w:bCs/>
-                <w:sz w:val="20"/>
-                <w:szCs w:val="20"/>
-              </w:rPr>
-              <w:t>Explica (</w:t>
-            </w:r>
-            <w:r>
-              <w:rPr>
-                <w:rFonts w:eastAsia="Times New Roman" w:cs="Times New Roman"/>
-                <w:bCs/>
-                <w:sz w:val="20"/>
-                <w:szCs w:val="20"/>
-              </w:rPr>
-              <w:t>agrega</w:t>
-            </w:r>
-            <w:r>
-              <w:rPr>
-                <w:rFonts w:eastAsia="Times New Roman" w:cs="Times New Roman"/>
-                <w:bCs/>
-                <w:sz w:val="20"/>
-                <w:szCs w:val="20"/>
-              </w:rPr>
-              <w:t xml:space="preserve"> la foto </w:t>
-            </w:r>
-            <w:r>
-              <w:rPr>
-                <w:rFonts w:eastAsia="Times New Roman" w:cs="Times New Roman"/>
-                <w:bCs/>
-                <w:sz w:val="20"/>
-                <w:szCs w:val="20"/>
-              </w:rPr>
-              <w:t>que muestr</w:t>
-            </w:r>
-            <w:r>
-              <w:rPr>
-                <w:rFonts w:eastAsia="Times New Roman" w:cs="Times New Roman"/>
-                <w:bCs/>
-                <w:sz w:val="20"/>
-                <w:szCs w:val="20"/>
-              </w:rPr>
-              <w:t>a</w:t>
-            </w:r>
-            <w:r>
-              <w:rPr>
-                <w:rFonts w:eastAsia="Times New Roman" w:cs="Times New Roman"/>
-                <w:bCs/>
-                <w:sz w:val="20"/>
-                <w:szCs w:val="20"/>
-              </w:rPr>
-              <w:t xml:space="preserve"> cómo llegaste a la</w:t>
-            </w:r>
-            <w:r>
-              <w:rPr>
-                <w:rFonts w:eastAsia="Times New Roman" w:cs="Times New Roman"/>
-                <w:bCs/>
-                <w:sz w:val="20"/>
-                <w:szCs w:val="20"/>
-              </w:rPr>
-              <w:t xml:space="preserve"> solución):</w:t>
-            </w:r>
-            <w:r>
-              <w:rPr>
-                <w:rFonts w:eastAsia="Times New Roman" w:cs="Times New Roman"/>
-                <w:bCs/>
-                <w:i/>
-                <w:color w:val="C00000"/>
-                <w:sz w:val="20"/>
-                <w:szCs w:val="20"/>
-              </w:rPr>
-              <w:t xml:space="preserve">  </w:t>
-            </w:r>
-          </w:p>
-        </w:tc>
-      </w:tr>
-    </w:tbl>
-    <w:p>
-      <w:pPr>
-        <w:pStyle w:val="Sinespaciado"/>
-      </w:pPr>
-    </w:p>
-    <w:p>
-      <w:pPr>
-        <w:pStyle w:val="Sinespaciado"/>
-      </w:pPr>
-    </w:p>
-    <w:p>
-      <w:pPr>
-        <w:pStyle w:val="Sinespaciado"/>
-      </w:pPr>
-      <w:r>
-        <w:t>5</w:t>
-      </w:r>
-      <w:r>
-        <w:t xml:space="preserve">. </w:t>
-      </w:r>
-      <w:r>
-        <w:t>Resuelve el siguiente problema aplicando la etapa de análisis y programación para generar el algoritmo.</w:t>
-      </w:r>
-    </w:p>
-    <w:p>
-      <w:pPr>
-        <w:pStyle w:val="Sinespaciado"/>
-      </w:pPr>
-      <w:r>
-        <w:rPr>
-          <w:b/>
-          <w:i/>
-        </w:rPr>
-        <w:t xml:space="preserve">Se requiere un programa </w:t>
-      </w:r>
-      <w:r>
-        <w:rPr>
-          <w:b/>
-          <w:i/>
-        </w:rPr>
-        <w:t>que pregunte al usuario su edad en años y meses enteros;  y que imprima el número aproximado de días que ha vivido. Suponga que todos los años tienen 365 días y que todos los meses tienen 30 días.</w:t>
-      </w:r>
-      <w:r>
-        <w:rPr>
-          <w:b/>
-          <w:i/>
-        </w:rPr>
-        <w:t xml:space="preserve"> Agrega una aproximación debido a los años bisiestos</w:t>
-      </w:r>
-      <w:r>
-        <w:t xml:space="preserve"> </w:t>
-      </w:r>
-      <w:r>
-        <w:rPr>
-          <w:i/>
-          <w:sz w:val="16"/>
-        </w:rPr>
-        <w:t>(20</w:t>
-      </w:r>
-      <w:r>
-        <w:rPr>
-          <w:i/>
-          <w:sz w:val="16"/>
-        </w:rPr>
-        <w:t xml:space="preserve"> puntos)</w:t>
-      </w:r>
-    </w:p>
-    <w:tbl>
-      <w:tblPr>
-        <w:tblStyle w:val="Tablaconcuadrcula"/>
-        <w:tblW w:w="0" w:type="auto"/>
-        <w:tblLook w:val="04A0" w:firstRow="1" w:lastRow="0" w:firstColumn="1" w:lastColumn="0" w:noHBand="0" w:noVBand="1"/>
-      </w:tblPr>
-      <w:tblGrid>
-        <w:gridCol w:w="10173"/>
-      </w:tblGrid>
-      <w:tr>
-        <w:tc>
-          <w:tcPr>
-            <w:tcW w:w="10173" w:type="dxa"/>
-          </w:tcPr>
-          <w:p>
-            <w:pPr>
-              <w:pStyle w:val="Sinespaciado"/>
-              <w:rPr>
                 <w:b/>
                 <w:color w:val="C00000"/>
                 <w:sz w:val="20"/>
@@ -848,6 +1204,13 @@
               </w:rPr>
               <w:t>Entradas:</w:t>
             </w:r>
+            <w:r>
+              <w:rPr>
+                <w:color w:val="C00000"/>
+                <w:sz w:val="20"/>
+              </w:rPr>
+              <w:t xml:space="preserve"> edad en años y meses enteros </w:t>
+            </w:r>
           </w:p>
           <w:p>
             <w:pPr>
@@ -864,6 +1227,13 @@
               </w:rPr>
               <w:t>Salidas:</w:t>
             </w:r>
+            <w:r>
+              <w:rPr>
+                <w:color w:val="C00000"/>
+                <w:sz w:val="20"/>
+              </w:rPr>
+              <w:t xml:space="preserve"> aproximación de días vividos </w:t>
+            </w:r>
           </w:p>
           <w:p>
             <w:pPr>
@@ -880,6 +1250,20 @@
                 <w:sz w:val="20"/>
               </w:rPr>
               <w:t>Relación E/S:</w:t>
+            </w:r>
+            <w:r>
+              <w:rPr>
+                <w:color w:val="C00000"/>
+                <w:sz w:val="20"/>
+              </w:rPr>
+              <w:t xml:space="preserve"> </w:t>
+            </w:r>
+            <w:r>
+              <w:rPr>
+                <w:color w:val="C00000"/>
+                <w:sz w:val="20"/>
+              </w:rPr>
+              <w:t>[años*365] + [365 – (meses*30)]</w:t>
             </w:r>
           </w:p>
           <w:p>
@@ -930,6 +1314,226 @@
                 <w:sz w:val="20"/>
               </w:rPr>
               <w:t xml:space="preserve"> o diagrama de flujo.</w:t>
+            </w:r>
+          </w:p>
+          <w:p>
+            <w:pPr>
+              <w:pStyle w:val="Sinespaciado"/>
+              <w:numPr>
+                <w:ilvl w:val="0"/>
+                <w:numId w:val="1"/>
+              </w:numPr>
+              <w:rPr>
+                <w:color w:val="C00000"/>
+                <w:sz w:val="20"/>
+              </w:rPr>
+            </w:pPr>
+            <w:r>
+              <w:rPr>
+                <w:color w:val="C00000"/>
+                <w:sz w:val="20"/>
+              </w:rPr>
+              <w:t>Leer años enteros vividos</w:t>
+            </w:r>
+            <w:r>
+              <w:rPr>
+                <w:color w:val="C00000"/>
+                <w:sz w:val="20"/>
+              </w:rPr>
+              <w:t>.</w:t>
+            </w:r>
+            <w:bookmarkStart w:id="0" w:name="_GoBack"/>
+            <w:bookmarkEnd w:id="0"/>
+          </w:p>
+          <w:p>
+            <w:pPr>
+              <w:pStyle w:val="Sinespaciado"/>
+              <w:numPr>
+                <w:ilvl w:val="0"/>
+                <w:numId w:val="1"/>
+              </w:numPr>
+              <w:rPr>
+                <w:color w:val="C00000"/>
+                <w:sz w:val="20"/>
+              </w:rPr>
+            </w:pPr>
+            <w:r>
+              <w:rPr>
+                <w:color w:val="C00000"/>
+                <w:sz w:val="20"/>
+              </w:rPr>
+              <w:t>Leer meses enteros vividos</w:t>
+            </w:r>
+            <w:r>
+              <w:rPr>
+                <w:color w:val="C00000"/>
+                <w:sz w:val="20"/>
+              </w:rPr>
+              <w:t>.</w:t>
+            </w:r>
+          </w:p>
+          <w:p>
+            <w:pPr>
+              <w:pStyle w:val="Sinespaciado"/>
+              <w:numPr>
+                <w:ilvl w:val="0"/>
+                <w:numId w:val="1"/>
+              </w:numPr>
+              <w:rPr>
+                <w:color w:val="C00000"/>
+                <w:sz w:val="20"/>
+              </w:rPr>
+            </w:pPr>
+            <w:r>
+              <w:rPr>
+                <w:color w:val="C00000"/>
+                <w:sz w:val="20"/>
+              </w:rPr>
+              <w:t>Leer años bisiestos.</w:t>
+            </w:r>
+          </w:p>
+          <w:p>
+            <w:pPr>
+              <w:pStyle w:val="Sinespaciado"/>
+              <w:numPr>
+                <w:ilvl w:val="0"/>
+                <w:numId w:val="1"/>
+              </w:numPr>
+              <w:rPr>
+                <w:color w:val="C00000"/>
+                <w:sz w:val="20"/>
+              </w:rPr>
+            </w:pPr>
+            <w:r>
+              <w:rPr>
+                <w:color w:val="C00000"/>
+                <w:sz w:val="20"/>
+              </w:rPr>
+              <w:t>Años*365</w:t>
+            </w:r>
+            <w:r>
+              <w:rPr>
+                <w:color w:val="C00000"/>
+                <w:sz w:val="20"/>
+              </w:rPr>
+              <w:t>.</w:t>
+            </w:r>
+          </w:p>
+          <w:p>
+            <w:pPr>
+              <w:pStyle w:val="Sinespaciado"/>
+              <w:numPr>
+                <w:ilvl w:val="0"/>
+                <w:numId w:val="1"/>
+              </w:numPr>
+              <w:rPr>
+                <w:color w:val="C00000"/>
+                <w:sz w:val="20"/>
+              </w:rPr>
+            </w:pPr>
+            <w:r>
+              <w:rPr>
+                <w:color w:val="C00000"/>
+                <w:sz w:val="20"/>
+              </w:rPr>
+              <w:t>Meses*30</w:t>
+            </w:r>
+            <w:r>
+              <w:rPr>
+                <w:color w:val="C00000"/>
+                <w:sz w:val="20"/>
+              </w:rPr>
+              <w:t>.</w:t>
+            </w:r>
+          </w:p>
+          <w:p>
+            <w:pPr>
+              <w:pStyle w:val="Sinespaciado"/>
+              <w:numPr>
+                <w:ilvl w:val="0"/>
+                <w:numId w:val="1"/>
+              </w:numPr>
+              <w:rPr>
+                <w:color w:val="C00000"/>
+                <w:sz w:val="20"/>
+              </w:rPr>
+            </w:pPr>
+            <w:r>
+              <w:rPr>
+                <w:color w:val="C00000"/>
+                <w:sz w:val="20"/>
+              </w:rPr>
+              <w:t>DV</w:t>
+            </w:r>
+            <w:proofErr w:type="gramStart"/>
+            <w:r>
+              <w:rPr>
+                <w:color w:val="C00000"/>
+                <w:sz w:val="20"/>
+              </w:rPr>
+              <w:t>=[</w:t>
+            </w:r>
+            <w:proofErr w:type="gramEnd"/>
+            <w:r>
+              <w:rPr>
+                <w:color w:val="C00000"/>
+                <w:sz w:val="20"/>
+              </w:rPr>
+              <w:t xml:space="preserve">años*365] + </w:t>
+            </w:r>
+            <w:r>
+              <w:rPr>
+                <w:color w:val="C00000"/>
+                <w:sz w:val="20"/>
+              </w:rPr>
+              <w:t xml:space="preserve"> (meses*30)]</w:t>
+            </w:r>
+            <w:r>
+              <w:rPr>
+                <w:color w:val="C00000"/>
+                <w:sz w:val="20"/>
+              </w:rPr>
+              <w:t>.</w:t>
+            </w:r>
+          </w:p>
+          <w:p>
+            <w:pPr>
+              <w:pStyle w:val="Sinespaciado"/>
+              <w:numPr>
+                <w:ilvl w:val="0"/>
+                <w:numId w:val="1"/>
+              </w:numPr>
+              <w:rPr>
+                <w:color w:val="C00000"/>
+                <w:sz w:val="20"/>
+              </w:rPr>
+            </w:pPr>
+            <w:r>
+              <w:rPr>
+                <w:color w:val="C00000"/>
+                <w:sz w:val="20"/>
+              </w:rPr>
+              <w:t>DV+ ab + 5.</w:t>
+            </w:r>
+          </w:p>
+          <w:p>
+            <w:pPr>
+              <w:pStyle w:val="Sinespaciado"/>
+              <w:numPr>
+                <w:ilvl w:val="0"/>
+                <w:numId w:val="1"/>
+              </w:numPr>
+              <w:rPr>
+                <w:color w:val="C00000"/>
+                <w:sz w:val="20"/>
+              </w:rPr>
+            </w:pPr>
+            <w:r>
+              <w:rPr>
+                <w:color w:val="C00000"/>
+                <w:sz w:val="20"/>
+              </w:rPr>
+              <w:t xml:space="preserve">Mostrar el número aproximado de días que ha vivido el usuario.  </w:t>
             </w:r>
           </w:p>
           <w:p>
@@ -958,6 +1562,100 @@
     </w:sectPr>
   </w:body>
 </w:document>
+</file>
+
+<file path=word/numbering.xml><?xml version="1.0" encoding="utf-8"?>
+<w:numbering xmlns:wpc="http://schemas.microsoft.com/office/word/2010/wordprocessingCanvas" xmlns:mc="http://schemas.openxmlformats.org/markup-compatibility/2006" xmlns:o="urn:schemas-microsoft-com:office:office" xmlns:r="http://schemas.openxmlformats.org/officeDocument/2006/relationships" xmlns:m="http://schemas.openxmlformats.org/officeDocument/2006/math" xmlns:v="urn:schemas-microsoft-com:vml" xmlns:wp14="http://schemas.microsoft.com/office/word/2010/wordprocessingDrawing" xmlns:wp="http://schemas.openxmlformats.org/drawingml/2006/wordprocessingDrawing" xmlns:w10="urn:schemas-microsoft-com:office:word" xmlns:w="http://schemas.openxmlformats.org/wordprocessingml/2006/main" xmlns:w14="http://schemas.microsoft.com/office/word/2010/wordml" xmlns:w15="http://schemas.microsoft.com/office/word/2012/wordml" xmlns:wpg="http://schemas.microsoft.com/office/word/2010/wordprocessingGroup" xmlns:wpi="http://schemas.microsoft.com/office/word/2010/wordprocessingInk" xmlns:wne="http://schemas.microsoft.com/office/word/2006/wordml" xmlns:wps="http://schemas.microsoft.com/office/word/2010/wordprocessingShape" mc:Ignorable="w14 w15 wp14">
+  <w:abstractNum w:abstractNumId="0" w15:restartNumberingAfterBreak="0">
+    <w:nsid w:val="4D1D1A8B"/>
+    <w:multiLevelType w:val="hybridMultilevel"/>
+    <w:tmpl w:val="DDB60C80"/>
+    <w:lvl w:ilvl="0" w:tplc="0409000F">
+      <w:start w:val="1"/>
+      <w:numFmt w:val="decimal"/>
+      <w:lvlText w:val="%1."/>
+      <w:lvlJc w:val="left"/>
+      <w:pPr>
+        <w:ind w:left="720" w:hanging="360"/>
+      </w:pPr>
+    </w:lvl>
+    <w:lvl w:ilvl="1" w:tplc="04090019" w:tentative="1">
+      <w:start w:val="1"/>
+      <w:numFmt w:val="lowerLetter"/>
+      <w:lvlText w:val="%2."/>
+      <w:lvlJc w:val="left"/>
+      <w:pPr>
+        <w:ind w:left="1440" w:hanging="360"/>
+      </w:pPr>
+    </w:lvl>
+    <w:lvl w:ilvl="2" w:tplc="0409001B" w:tentative="1">
+      <w:start w:val="1"/>
+      <w:numFmt w:val="lowerRoman"/>
+      <w:lvlText w:val="%3."/>
+      <w:lvlJc w:val="right"/>
+      <w:pPr>
+        <w:ind w:left="2160" w:hanging="180"/>
+      </w:pPr>
+    </w:lvl>
+    <w:lvl w:ilvl="3" w:tplc="0409000F" w:tentative="1">
+      <w:start w:val="1"/>
+      <w:numFmt w:val="decimal"/>
+      <w:lvlText w:val="%4."/>
+      <w:lvlJc w:val="left"/>
+      <w:pPr>
+        <w:ind w:left="2880" w:hanging="360"/>
+      </w:pPr>
+    </w:lvl>
+    <w:lvl w:ilvl="4" w:tplc="04090019" w:tentative="1">
+      <w:start w:val="1"/>
+      <w:numFmt w:val="lowerLetter"/>
+      <w:lvlText w:val="%5."/>
+      <w:lvlJc w:val="left"/>
+      <w:pPr>
+        <w:ind w:left="3600" w:hanging="360"/>
+      </w:pPr>
+    </w:lvl>
+    <w:lvl w:ilvl="5" w:tplc="0409001B" w:tentative="1">
+      <w:start w:val="1"/>
+      <w:numFmt w:val="lowerRoman"/>
+      <w:lvlText w:val="%6."/>
+      <w:lvlJc w:val="right"/>
+      <w:pPr>
+        <w:ind w:left="4320" w:hanging="180"/>
+      </w:pPr>
+    </w:lvl>
+    <w:lvl w:ilvl="6" w:tplc="0409000F" w:tentative="1">
+      <w:start w:val="1"/>
+      <w:numFmt w:val="decimal"/>
+      <w:lvlText w:val="%7."/>
+      <w:lvlJc w:val="left"/>
+      <w:pPr>
+        <w:ind w:left="5040" w:hanging="360"/>
+      </w:pPr>
+    </w:lvl>
+    <w:lvl w:ilvl="7" w:tplc="04090019" w:tentative="1">
+      <w:start w:val="1"/>
+      <w:numFmt w:val="lowerLetter"/>
+      <w:lvlText w:val="%8."/>
+      <w:lvlJc w:val="left"/>
+      <w:pPr>
+        <w:ind w:left="5760" w:hanging="360"/>
+      </w:pPr>
+    </w:lvl>
+    <w:lvl w:ilvl="8" w:tplc="0409001B" w:tentative="1">
+      <w:start w:val="1"/>
+      <w:numFmt w:val="lowerRoman"/>
+      <w:lvlText w:val="%9."/>
+      <w:lvlJc w:val="right"/>
+      <w:pPr>
+        <w:ind w:left="6480" w:hanging="180"/>
+      </w:pPr>
+    </w:lvl>
+  </w:abstractNum>
+  <w:num w:numId="1">
+    <w:abstractNumId w:val="0"/>
+  </w:num>
+</w:numbering>
 </file>
 
 <file path=word/styles.xml><?xml version="1.0" encoding="utf-8"?>
@@ -977,7 +1675,7 @@
       </w:pPr>
     </w:pPrDefault>
   </w:docDefaults>
-  <w:latentStyles w:defLockedState="0" w:defUIPriority="99" w:defSemiHidden="0" w:defUnhideWhenUsed="0" w:defQFormat="0" w:count="382">
+  <w:latentStyles w:defLockedState="0" w:defUIPriority="99" w:defSemiHidden="0" w:defUnhideWhenUsed="0" w:defQFormat="0" w:count="371">
     <w:lsdException w:name="Normal" w:uiPriority="0" w:qFormat="1"/>
     <w:lsdException w:name="heading 1" w:uiPriority="9" w:qFormat="1"/>
     <w:lsdException w:name="heading 2" w:semiHidden="1" w:uiPriority="9" w:unhideWhenUsed="1" w:qFormat="1"/>
@@ -1134,15 +1832,6 @@
     <w:lsdException w:name="Balloon Text" w:semiHidden="1" w:unhideWhenUsed="1"/>
     <w:lsdException w:name="Table Grid" w:uiPriority="59"/>
     <w:lsdException w:name="Table Theme" w:semiHidden="1" w:unhideWhenUsed="1"/>
-    <w:lsdException w:name="Note Level 1" w:semiHidden="1" w:unhideWhenUsed="1"/>
-    <w:lsdException w:name="Note Level 2" w:semiHidden="1" w:unhideWhenUsed="1"/>
-    <w:lsdException w:name="Note Level 3" w:semiHidden="1" w:unhideWhenUsed="1"/>
-    <w:lsdException w:name="Note Level 4" w:semiHidden="1" w:unhideWhenUsed="1"/>
-    <w:lsdException w:name="Note Level 5" w:semiHidden="1" w:unhideWhenUsed="1"/>
-    <w:lsdException w:name="Note Level 6" w:semiHidden="1" w:unhideWhenUsed="1"/>
-    <w:lsdException w:name="Note Level 7" w:semiHidden="1" w:unhideWhenUsed="1"/>
-    <w:lsdException w:name="Note Level 8" w:semiHidden="1" w:unhideWhenUsed="1"/>
-    <w:lsdException w:name="Note Level 9" w:semiHidden="1" w:unhideWhenUsed="1"/>
     <w:lsdException w:name="Placeholder Text" w:semiHidden="1"/>
     <w:lsdException w:name="No Spacing" w:uiPriority="1" w:qFormat="1"/>
     <w:lsdException w:name="Light Shading" w:uiPriority="60"/>
@@ -1358,8 +2047,6 @@
     <w:lsdException w:name="List Table 5 Dark Accent 6" w:uiPriority="50"/>
     <w:lsdException w:name="List Table 6 Colorful Accent 6" w:uiPriority="51"/>
     <w:lsdException w:name="List Table 7 Colorful Accent 6" w:uiPriority="52"/>
-    <w:lsdException w:name="Mention" w:semiHidden="1" w:unhideWhenUsed="1"/>
-    <w:lsdException w:name="Smart Hyperlink" w:semiHidden="1" w:unhideWhenUsed="1"/>
   </w:latentStyles>
   <w:style w:type="paragraph" w:default="1" w:styleId="Normal">
     <w:name w:val="Normal"/>
@@ -1410,7 +2097,6 @@
       <w:spacing w:after="0" w:line="240" w:lineRule="auto"/>
     </w:pPr>
     <w:tblPr>
-      <w:tblInd w:w="0" w:type="dxa"/>
       <w:tblBorders>
         <w:top w:val="single" w:sz="4" w:space="0" w:color="auto"/>
         <w:left w:val="single" w:sz="4" w:space="0" w:color="auto"/>
@@ -1419,12 +2105,6 @@
         <w:insideH w:val="single" w:sz="4" w:space="0" w:color="auto"/>
         <w:insideV w:val="single" w:sz="4" w:space="0" w:color="auto"/>
       </w:tblBorders>
-      <w:tblCellMar>
-        <w:top w:w="0" w:type="dxa"/>
-        <w:left w:w="108" w:type="dxa"/>
-        <w:bottom w:w="0" w:type="dxa"/>
-        <w:right w:w="108" w:type="dxa"/>
-      </w:tblCellMar>
     </w:tblPr>
   </w:style>
 </w:styles>
@@ -1718,7 +2398,7 @@
 </file>
 
 <file path=customXml/itemProps1.xml><?xml version="1.0" encoding="utf-8"?>
-<ds:datastoreItem xmlns:ds="http://schemas.openxmlformats.org/officeDocument/2006/customXml" ds:itemID="{D9F576BD-469F-8149-88AB-D789172BF4DB}">
+<ds:datastoreItem xmlns:ds="http://schemas.openxmlformats.org/officeDocument/2006/customXml" ds:itemID="{F4102052-8631-4362-8CFC-2A28C62E4DF1}">
   <ds:schemaRefs>
     <ds:schemaRef ds:uri="http://schemas.openxmlformats.org/officeDocument/2006/bibliography"/>
   </ds:schemaRefs>

</xml_diff>